<commit_message>
updated sample with a line
</commit_message>
<xml_diff>
--- a/sample.docx
+++ b/sample.docx
@@ -4,21 +4,53 @@
   <w:body>
     <w:p>
       <w:pPr>
-        <w:pStyle w:val="Body"/>
-        <w:bidi w:val="0"/>
+        <w:pStyle w:val="Body A"/>
+        <w:rPr>
+          <w:sz w:val="22"/>
+          <w:szCs w:val="22"/>
+          <w:rtl w:val="0"/>
+        </w:rPr>
       </w:pPr>
       <w:r>
         <w:rPr>
           <w:rFonts w:ascii="Helvetica" w:cs="Arial Unicode MS" w:hAnsi="Arial Unicode MS" w:eastAsia="Arial Unicode MS"/>
+          <w:sz w:val="22"/>
+          <w:szCs w:val="22"/>
+          <w:rtl w:val="0"/>
+          <w:lang w:val="en-US"/>
+        </w:rPr>
+        <w:t>Sample test document to test git</w:t>
+      </w:r>
+    </w:p>
+    <w:p>
+      <w:pPr>
+        <w:pStyle w:val="Body A"/>
+        <w:rPr>
+          <w:sz w:val="22"/>
+          <w:szCs w:val="22"/>
           <w:rtl w:val="0"/>
         </w:rPr>
-        <w:t>Sample test document to test git</w:t>
+      </w:pPr>
+    </w:p>
+    <w:p>
+      <w:pPr>
+        <w:pStyle w:val="Body A"/>
+      </w:pPr>
+      <w:r>
+        <w:rPr>
+          <w:rFonts w:ascii="Helvetica" w:cs="Arial Unicode MS" w:hAnsi="Arial Unicode MS" w:eastAsia="Arial Unicode MS"/>
+          <w:sz w:val="22"/>
+          <w:szCs w:val="22"/>
+          <w:rtl w:val="0"/>
+          <w:lang w:val="en-US"/>
+        </w:rPr>
+        <w:t>updated and changed by SRLV</w:t>
       </w:r>
     </w:p>
     <w:sectPr>
       <w:headerReference w:type="default" r:id="rId4"/>
       <w:footerReference w:type="default" r:id="rId5"/>
-      <w:pgSz w:w="11906" w:h="16838" w:orient="portrait"/>
+      <w:pgSz w:w="11900" w:h="16840" w:orient="portrait"/>
       <w:pgMar w:top="1134" w:right="1134" w:bottom="1134" w:left="1134" w:header="709" w:footer="850"/>
       <w:bidi w:val="0"/>
     </w:sectPr>
@@ -29,6 +61,10 @@
 <file path=word/footer1.xml><?xml version="1.0" encoding="utf-8"?>
 <w:ftr xmlns:r="http://schemas.openxmlformats.org/officeDocument/2006/relationships" xmlns:wp="http://schemas.openxmlformats.org/drawingml/2006/wordprocessingDrawing" xmlns:w="http://schemas.openxmlformats.org/wordprocessingml/2006/main" xmlns:w10="urn:schemas-microsoft-com:office:word" xmlns:w14="http://schemas.microsoft.com/office/word/2010/wordml" xmlns:wps="http://schemas.microsoft.com/office/word/2010/wordprocessingShape" xmlns:wpg="http://schemas.microsoft.com/office/word/2010/wordprocessingGroup" xmlns:mc="http://schemas.openxmlformats.org/markup-compatibility/2006" xmlns:v="urn:schemas-microsoft-com:vml" xmlns:o="urn:schemas-microsoft-com:office:office" mc:Ignorable="w14">
   <w:p>
+    <w:pPr>
+      <w:pStyle w:val="Header &amp; Footer"/>
+      <w:bidi w:val="0"/>
+    </w:pPr>
     <w:r/>
   </w:p>
 </w:ftr>
@@ -37,6 +73,10 @@
 <file path=word/header1.xml><?xml version="1.0" encoding="utf-8"?>
 <w:hdr xmlns:r="http://schemas.openxmlformats.org/officeDocument/2006/relationships" xmlns:wp="http://schemas.openxmlformats.org/drawingml/2006/wordprocessingDrawing" xmlns:w="http://schemas.openxmlformats.org/wordprocessingml/2006/main" xmlns:w10="urn:schemas-microsoft-com:office:word" xmlns:w14="http://schemas.microsoft.com/office/word/2010/wordml" xmlns:wps="http://schemas.microsoft.com/office/word/2010/wordprocessingShape" xmlns:wpg="http://schemas.microsoft.com/office/word/2010/wordprocessingGroup" xmlns:mc="http://schemas.openxmlformats.org/markup-compatibility/2006" xmlns:v="urn:schemas-microsoft-com:vml" xmlns:o="urn:schemas-microsoft-com:office:office" mc:Ignorable="w14">
   <w:p>
+    <w:pPr>
+      <w:pStyle w:val="Header &amp; Footer"/>
+      <w:bidi w:val="0"/>
+    </w:pPr>
     <w:r/>
   </w:p>
 </w:hdr>
@@ -146,14 +186,60 @@
     <w:next w:val="No List"/>
     <w:pPr/>
   </w:style>
-  <w:style w:type="paragraph" w:styleId="Body">
-    <w:name w:val="Body"/>
-    <w:next w:val="Body"/>
+  <w:style w:type="paragraph" w:styleId="Header &amp; Footer">
+    <w:name w:val="Header &amp; Footer"/>
+    <w:next w:val="Header &amp; Footer"/>
     <w:pPr>
       <w:keepNext w:val="0"/>
       <w:keepLines w:val="0"/>
       <w:pageBreakBefore w:val="0"/>
       <w:widowControl w:val="1"/>
+      <w:shd w:val="clear" w:color="auto" w:fill="auto"/>
+      <w:tabs>
+        <w:tab w:val="right" w:pos="9020"/>
+      </w:tabs>
+      <w:suppressAutoHyphens w:val="0"/>
+      <w:bidi w:val="0"/>
+      <w:spacing w:before="0" w:after="0" w:line="240" w:lineRule="auto"/>
+      <w:ind w:left="0" w:right="0" w:firstLine="0"/>
+      <w:jc w:val="left"/>
+      <w:outlineLvl w:val="9"/>
+    </w:pPr>
+    <w:rPr>
+      <w:rFonts w:ascii="Helvetica" w:cs="Arial Unicode MS" w:hAnsi="Arial Unicode MS" w:eastAsia="Arial Unicode MS"/>
+      <w:b w:val="0"/>
+      <w:bCs w:val="0"/>
+      <w:i w:val="0"/>
+      <w:iCs w:val="0"/>
+      <w:caps w:val="0"/>
+      <w:smallCaps w:val="0"/>
+      <w:strike w:val="0"/>
+      <w:dstrike w:val="0"/>
+      <w:outline w:val="0"/>
+      <w:color w:val="000000"/>
+      <w:spacing w:val="0"/>
+      <w:kern w:val="0"/>
+      <w:position w:val="0"/>
+      <w:sz w:val="24"/>
+      <w:szCs w:val="24"/>
+      <w:u w:val="none"/>
+      <w:vertAlign w:val="baseline"/>
+    </w:rPr>
+  </w:style>
+  <w:style w:type="paragraph" w:styleId="Body A">
+    <w:name w:val="Body A"/>
+    <w:next w:val="Body A"/>
+    <w:pPr>
+      <w:keepNext w:val="0"/>
+      <w:keepLines w:val="0"/>
+      <w:pageBreakBefore w:val="0"/>
+      <w:widowControl w:val="1"/>
+      <w:pBdr>
+        <w:top w:val="nil"/>
+        <w:left w:val="nil"/>
+        <w:bottom w:val="nil"/>
+        <w:right w:val="nil"/>
+      </w:pBdr>
       <w:shd w:val="clear" w:color="auto" w:fill="auto"/>
       <w:suppressAutoHyphens w:val="0"/>
       <w:bidi w:val="0"/>
@@ -179,7 +265,7 @@
       <w:position w:val="0"/>
       <w:sz w:val="22"/>
       <w:szCs w:val="22"/>
-      <w:u w:val="none"/>
+      <w:u w:val="none" w:color="000000"/>
       <w:vertAlign w:val="baseline"/>
       <w:lang w:val="en-US"/>
     </w:rPr>
@@ -1147,19 +1233,23 @@
           <a:buFontTx/>
           <a:buNone/>
           <a:tabLst/>
-          <a:defRPr b="0" baseline="0" cap="none" i="0" spc="0" strike="noStrike" sz="1100" u="none" kumimoji="0" normalizeH="0">
-            <a:ln>
-              <a:noFill/>
-            </a:ln>
-            <a:solidFill>
-              <a:srgbClr val="000000"/>
-            </a:solidFill>
-            <a:effectLst/>
-            <a:uFillTx/>
-            <a:latin typeface="+mn-lt"/>
-            <a:ea typeface="+mn-ea"/>
-            <a:cs typeface="+mn-cs"/>
-            <a:sym typeface="Helvetica"/>
+          <a:defRPr b="0" baseline="0" cap="none" i="0" spc="0" strike="noStrike" sz="1200" u="none" kumimoji="0" normalizeH="0">
+            <a:ln>
+              <a:noFill/>
+            </a:ln>
+            <a:solidFill>
+              <a:srgbClr val="000000"/>
+            </a:solidFill>
+            <a:effectLst/>
+            <a:uFill>
+              <a:solidFill>
+                <a:srgbClr val="000000"/>
+              </a:solidFill>
+            </a:uFill>
+            <a:latin typeface="Times New Roman"/>
+            <a:ea typeface="Times New Roman"/>
+            <a:cs typeface="Times New Roman"/>
+            <a:sym typeface="Times New Roman"/>
           </a:defRPr>
         </a:defPPr>
         <a:lvl1pPr marL="0" marR="0" indent="0" algn="l" defTabSz="914400" rtl="0" fontAlgn="auto" latinLnBrk="1" hangingPunct="0">

</xml_diff>